<commit_message>
Fixing Word generator module
</commit_message>
<xml_diff>
--- a/src/doc/template.docx
+++ b/src/doc/template.docx
@@ -2,6 +2,7 @@
 <file path=word/document.xml><?xml version="1.0" encoding="utf-8"?>
 <w:document xmlns:wpc="http://schemas.microsoft.com/office/word/2010/wordprocessingCanvas" xmlns:cx="http://schemas.microsoft.com/office/drawing/2014/chartex" xmlns:cx1="http://schemas.microsoft.com/office/drawing/2015/9/8/chartex" xmlns:cx2="http://schemas.microsoft.com/office/drawing/2015/10/21/chartex" xmlns:cx3="http://schemas.microsoft.com/office/drawing/2016/5/9/chartex" xmlns:cx4="http://schemas.microsoft.com/office/drawing/2016/5/10/chartex" xmlns:cx5="http://schemas.microsoft.com/office/drawing/2016/5/11/chartex" xmlns:cx6="http://schemas.microsoft.com/office/drawing/2016/5/12/chartex" xmlns:cx7="http://schemas.microsoft.com/office/drawing/2016/5/13/chartex" xmlns:cx8="http://schemas.microsoft.com/office/drawing/2016/5/14/chartex" xmlns:mc="http://schemas.openxmlformats.org/markup-compatibility/2006" xmlns:aink="http://schemas.microsoft.com/office/drawing/2016/ink" xmlns:am3d="http://schemas.microsoft.com/office/drawing/2017/model3d" xmlns:o="urn:schemas-microsoft-com:office:office" xmlns:oel="http://schemas.microsoft.com/office/2019/extlst" xmlns:r="http://schemas.openxmlformats.org/officeDocument/2006/relationships" xmlns:m="http://schemas.openxmlformats.org/officeDocument/2006/math" xmlns:v="urn:schemas-microsoft-com:vml" xmlns:wp14="http://schemas.microsoft.com/office/word/2010/wordprocessingDrawing" xmlns:wp="http://schemas.openxmlformats.org/drawingml/2006/wordprocessingDrawing" xmlns:w10="urn:schemas-microsoft-com:office:word" xmlns:w="http://schemas.openxmlformats.org/wordprocessingml/2006/main" xmlns:w14="http://schemas.microsoft.com/office/word/2010/wordml" xmlns:w15="http://schemas.microsoft.com/office/word/2012/wordml" xmlns:w16cex="http://schemas.microsoft.com/office/word/2018/wordml/cex" xmlns:w16cid="http://schemas.microsoft.com/office/word/2016/wordml/cid" xmlns:w16="http://schemas.microsoft.com/office/word/2018/wordml" xmlns:w16du="http://schemas.microsoft.com/office/word/2023/wordml/word16du" xmlns:w16sdtdh="http://schemas.microsoft.com/office/word/2020/wordml/sdtdatahash" xmlns:w16se="http://schemas.microsoft.com/office/word/2015/wordml/symex" xmlns:wpg="http://schemas.microsoft.com/office/word/2010/wordprocessingGroup" xmlns:wpi="http://schemas.microsoft.com/office/word/2010/wordprocessingInk" xmlns:wne="http://schemas.microsoft.com/office/word/2006/wordml" xmlns:wps="http://schemas.microsoft.com/office/word/2010/wordprocessingShape" mc:Ignorable="w14 w15 w16se w16cid w16 w16cex w16sdtdh w16du wp14">
   <w:body>
+    <w:p/>
     <w:tbl>
       <w:tblPr>
         <w:tblStyle w:val="Tablaconcuadrcula"/>
@@ -23,11 +24,9 @@
             <w:pPr>
               <w:jc w:val="center"/>
             </w:pPr>
-            <w:proofErr w:type="spellStart"/>
             <w:r>
               <w:t>Nro</w:t>
             </w:r>
-            <w:proofErr w:type="spellEnd"/>
           </w:p>
         </w:tc>
         <w:tc>
@@ -150,33 +149,11 @@
                 <w:lang w:val="en-US"/>
               </w:rPr>
             </w:pPr>
-            <w:proofErr w:type="gramStart"/>
-            <w:r>
-              <w:rPr>
-                <w:lang w:val="en-US"/>
-              </w:rPr>
-              <w:t xml:space="preserve">{{ </w:t>
-            </w:r>
-            <w:proofErr w:type="spellStart"/>
-            <w:r>
-              <w:rPr>
-                <w:lang w:val="en-US"/>
-              </w:rPr>
-              <w:t>host</w:t>
-            </w:r>
-            <w:proofErr w:type="gramEnd"/>
-            <w:r>
-              <w:rPr>
-                <w:lang w:val="en-US"/>
-              </w:rPr>
-              <w:t>.address</w:t>
-            </w:r>
-            <w:proofErr w:type="spellEnd"/>
-            <w:r>
-              <w:rPr>
-                <w:lang w:val="en-US"/>
-              </w:rPr>
-              <w:t xml:space="preserve"> }}</w:t>
+            <w:r>
+              <w:rPr>
+                <w:lang w:val="en-US"/>
+              </w:rPr>
+              <w:t>{{ host.address }}</w:t>
             </w:r>
           </w:p>
         </w:tc>
@@ -194,37 +171,7 @@
               <w:rPr>
                 <w:lang w:val="en-US"/>
               </w:rPr>
-              <w:t xml:space="preserve">{% if </w:t>
-            </w:r>
-            <w:proofErr w:type="spellStart"/>
-            <w:proofErr w:type="gramStart"/>
-            <w:r>
-              <w:rPr>
-                <w:lang w:val="en-US"/>
-              </w:rPr>
-              <w:t>host.hostname</w:t>
-            </w:r>
-            <w:proofErr w:type="spellEnd"/>
-            <w:proofErr w:type="gramEnd"/>
-            <w:r>
-              <w:rPr>
-                <w:lang w:val="en-US"/>
-              </w:rPr>
-              <w:t xml:space="preserve"> != None %}{{ </w:t>
-            </w:r>
-            <w:proofErr w:type="spellStart"/>
-            <w:r>
-              <w:rPr>
-                <w:lang w:val="en-US"/>
-              </w:rPr>
-              <w:t>host.hostname</w:t>
-            </w:r>
-            <w:proofErr w:type="spellEnd"/>
-            <w:r>
-              <w:rPr>
-                <w:lang w:val="en-US"/>
-              </w:rPr>
-              <w:t xml:space="preserve"> }}{% endif %}</w:t>
+              <w:t>{% if host.hostname != None %}{{ host.hostname }}{% endif %}</w:t>
             </w:r>
           </w:p>
         </w:tc>
@@ -242,83 +189,43 @@
               <w:rPr>
                 <w:lang w:val="en-US"/>
               </w:rPr>
-              <w:t xml:space="preserve">{% for port in </w:t>
-            </w:r>
-            <w:proofErr w:type="spellStart"/>
-            <w:proofErr w:type="gramStart"/>
-            <w:r>
-              <w:rPr>
-                <w:lang w:val="en-US"/>
-              </w:rPr>
-              <w:t>host.ports</w:t>
-            </w:r>
-            <w:proofErr w:type="spellEnd"/>
-            <w:proofErr w:type="gramEnd"/>
-            <w:r>
-              <w:rPr>
-                <w:lang w:val="en-US"/>
-              </w:rPr>
-              <w:t xml:space="preserve"> %}</w:t>
-            </w:r>
-            <w:r>
-              <w:rPr>
-                <w:lang w:val="en-US"/>
-              </w:rPr>
-              <w:t xml:space="preserve">{{ </w:t>
-            </w:r>
-            <w:proofErr w:type="spellStart"/>
-            <w:r>
-              <w:rPr>
-                <w:lang w:val="en-US"/>
-              </w:rPr>
-              <w:t>port.port</w:t>
-            </w:r>
-            <w:proofErr w:type="spellEnd"/>
-            <w:r>
-              <w:rPr>
-                <w:lang w:val="en-US"/>
-              </w:rPr>
-              <w:t xml:space="preserve"> }}</w:t>
-            </w:r>
-            <w:r>
-              <w:rPr>
-                <w:lang w:val="en-US"/>
-              </w:rPr>
-              <w:t xml:space="preserve"> / {{ </w:t>
-            </w:r>
-            <w:proofErr w:type="spellStart"/>
-            <w:r>
-              <w:rPr>
-                <w:lang w:val="en-US"/>
-              </w:rPr>
-              <w:t>port.protocol</w:t>
-            </w:r>
-            <w:proofErr w:type="spellEnd"/>
-            <w:r>
-              <w:rPr>
-                <w:lang w:val="en-US"/>
-              </w:rPr>
-              <w:t xml:space="preserve"> }}</w:t>
-            </w:r>
-            <w:r>
-              <w:rPr>
-                <w:lang w:val="en-US"/>
-              </w:rPr>
-              <w:t xml:space="preserve"> {% if port.service.name != ‘</w:t>
-            </w:r>
-            <w:proofErr w:type="spellStart"/>
-            <w:r>
-              <w:rPr>
-                <w:lang w:val="en-US"/>
-              </w:rPr>
-              <w:t>tcpwrapped</w:t>
-            </w:r>
-            <w:proofErr w:type="spellEnd"/>
-            <w:r>
-              <w:rPr>
-                <w:lang w:val="en-US"/>
-              </w:rPr>
-              <w:t>’ %}</w:t>
+              <w:t>{% if host.ports</w:t>
+            </w:r>
+            <w:r>
+              <w:rPr>
+                <w:lang w:val="en-US"/>
+              </w:rPr>
+              <w:t>|count == 0</w:t>
+            </w:r>
+            <w:r>
+              <w:rPr>
+                <w:lang w:val="en-US"/>
+              </w:rPr>
+              <w:t xml:space="preserve"> %}N/A{% else %}</w:t>
+            </w:r>
+            <w:r>
+              <w:rPr>
+                <w:lang w:val="en-US"/>
+              </w:rPr>
+              <w:t>{% for port in host.ports %}</w:t>
+            </w:r>
+            <w:r>
+              <w:rPr>
+                <w:lang w:val="en-US"/>
+              </w:rPr>
+              <w:t>{{ port.port }}</w:t>
+            </w:r>
+            <w:r>
+              <w:rPr>
+                <w:lang w:val="en-US"/>
+              </w:rPr>
+              <w:t xml:space="preserve"> / {{ port.protocol }}</w:t>
+            </w:r>
+            <w:r>
+              <w:rPr>
+                <w:lang w:val="en-US"/>
+              </w:rPr>
+              <w:t>{% if port.service.name != ‘tcpwrapped’ %}</w:t>
             </w:r>
             <w:r>
               <w:rPr>
@@ -348,69 +255,13 @@
               <w:rPr>
                 <w:lang w:val="en-US"/>
               </w:rPr>
-              <w:t xml:space="preserve"> {% endif %} </w:t>
-            </w:r>
-            <w:r>
-              <w:rPr>
-                <w:lang w:val="en-US"/>
-              </w:rPr>
-              <w:t xml:space="preserve">{{ </w:t>
-            </w:r>
-            <w:proofErr w:type="spellStart"/>
-            <w:r>
-              <w:rPr>
-                <w:lang w:val="en-US"/>
-              </w:rPr>
-              <w:t>port.service.product</w:t>
-            </w:r>
-            <w:proofErr w:type="spellEnd"/>
-            <w:r>
-              <w:rPr>
-                <w:lang w:val="en-US"/>
-              </w:rPr>
-              <w:t xml:space="preserve"> }} {{ </w:t>
-            </w:r>
-            <w:proofErr w:type="spellStart"/>
-            <w:r>
-              <w:rPr>
-                <w:lang w:val="en-US"/>
-              </w:rPr>
-              <w:t>port.service.version</w:t>
-            </w:r>
-            <w:proofErr w:type="spellEnd"/>
-            <w:r>
-              <w:rPr>
-                <w:lang w:val="en-US"/>
-              </w:rPr>
-              <w:t xml:space="preserve"> }} {% if </w:t>
-            </w:r>
-            <w:proofErr w:type="spellStart"/>
-            <w:r>
-              <w:rPr>
-                <w:lang w:val="en-US"/>
-              </w:rPr>
-              <w:t>port.service.extrainfo</w:t>
-            </w:r>
-            <w:proofErr w:type="spellEnd"/>
-            <w:r>
-              <w:rPr>
-                <w:lang w:val="en-US"/>
-              </w:rPr>
-              <w:t xml:space="preserve"> %}({{ </w:t>
-            </w:r>
-            <w:proofErr w:type="spellStart"/>
-            <w:r>
-              <w:rPr>
-                <w:lang w:val="en-US"/>
-              </w:rPr>
-              <w:t>port.service.extrainfo</w:t>
-            </w:r>
-            <w:proofErr w:type="spellEnd"/>
-            <w:r>
-              <w:rPr>
-                <w:lang w:val="en-US"/>
-              </w:rPr>
-              <w:t xml:space="preserve"> }}){% endif %}</w:t>
+              <w:t xml:space="preserve">{% endif %} </w:t>
+            </w:r>
+            <w:r>
+              <w:rPr>
+                <w:lang w:val="en-US"/>
+              </w:rPr>
+              <w:t>{{ port.service.product }}{{ port.service.version }}{% if port.service.extrainfo %}({{ port.service.extrainfo }}){% endif %}</w:t>
             </w:r>
           </w:p>
         </w:tc>
@@ -476,25 +327,23 @@
               </w:rPr>
               <w:t xml:space="preserve"> </w:t>
             </w:r>
-            <w:proofErr w:type="spellStart"/>
-            <w:r>
-              <w:rPr>
-                <w:lang w:val="en-US"/>
-              </w:rPr>
-              <w:t>endfor</w:t>
-            </w:r>
-            <w:proofErr w:type="spellEnd"/>
-            <w:r>
-              <w:rPr>
-                <w:lang w:val="en-US"/>
-              </w:rPr>
-              <w:t xml:space="preserve"> %</w:t>
+            <w:r>
+              <w:rPr>
+                <w:lang w:val="en-US"/>
+              </w:rPr>
+              <w:t>endfor %</w:t>
             </w:r>
             <w:r>
               <w:rPr>
                 <w:lang w:val="en-US"/>
               </w:rPr>
               <w:t>}</w:t>
+            </w:r>
+            <w:r>
+              <w:rPr>
+                <w:lang w:val="en-US"/>
+              </w:rPr>
+              <w:t>{% endif %}</w:t>
             </w:r>
           </w:p>
         </w:tc>
@@ -527,21 +376,7 @@
               <w:rPr>
                 <w:lang w:val="en-US"/>
               </w:rPr>
-              <w:t xml:space="preserve"> </w:t>
-            </w:r>
-            <w:proofErr w:type="spellStart"/>
-            <w:r>
-              <w:rPr>
-                <w:lang w:val="en-US"/>
-              </w:rPr>
-              <w:t>endfor</w:t>
-            </w:r>
-            <w:proofErr w:type="spellEnd"/>
-            <w:r>
-              <w:rPr>
-                <w:lang w:val="en-US"/>
-              </w:rPr>
-              <w:t xml:space="preserve"> %}</w:t>
+              <w:t xml:space="preserve"> endfor %}</w:t>
             </w:r>
           </w:p>
         </w:tc>

</xml_diff>